<commit_message>
borradores y publico unos pocos articulos
</commit_message>
<xml_diff>
--- a/drafts/bpm/PRODUCTOS/Bonitasoft/BONITA.7.2/00-DOCUMENTACION_BONITA.docx
+++ b/drafts/bpm/PRODUCTOS/Bonitasoft/BONITA.7.2/00-DOCUMENTACION_BONITA.docx
@@ -1,6 +1,6 @@
 
 <file path=word/document.xml><?xml version="1.0" encoding="utf-8"?>
-<w:document xmlns:wpc="http://schemas.microsoft.com/office/word/2010/wordprocessingCanvas" xmlns:mc="http://schemas.openxmlformats.org/markup-compatibility/2006" xmlns:o="urn:schemas-microsoft-com:office:office" xmlns:r="http://schemas.openxmlformats.org/officeDocument/2006/relationships" xmlns:m="http://schemas.openxmlformats.org/officeDocument/2006/math" xmlns:v="urn:schemas-microsoft-com:vml" xmlns:wp14="http://schemas.microsoft.com/office/word/2010/wordprocessingDrawing" xmlns:wp="http://schemas.openxmlformats.org/drawingml/2006/wordprocessingDrawing" xmlns:w10="urn:schemas-microsoft-com:office:word" xmlns:w="http://schemas.openxmlformats.org/wordprocessingml/2006/main" xmlns:w14="http://schemas.microsoft.com/office/word/2010/wordml" xmlns:w15="http://schemas.microsoft.com/office/word/2012/wordml" xmlns:wpg="http://schemas.microsoft.com/office/word/2010/wordprocessingGroup" xmlns:wpi="http://schemas.microsoft.com/office/word/2010/wordprocessingInk" xmlns:wne="http://schemas.microsoft.com/office/word/2006/wordml" xmlns:wps="http://schemas.microsoft.com/office/word/2010/wordprocessingShape" mc:Ignorable="w14 w15 wp14">
+<w:document xmlns:wpc="http://schemas.microsoft.com/office/word/2010/wordprocessingCanvas" xmlns:cx="http://schemas.microsoft.com/office/drawing/2014/chartex" xmlns:cx1="http://schemas.microsoft.com/office/drawing/2015/9/8/chartex" xmlns:cx2="http://schemas.microsoft.com/office/drawing/2015/10/21/chartex" xmlns:cx3="http://schemas.microsoft.com/office/drawing/2016/5/9/chartex" xmlns:cx4="http://schemas.microsoft.com/office/drawing/2016/5/10/chartex" xmlns:cx5="http://schemas.microsoft.com/office/drawing/2016/5/11/chartex" xmlns:cx6="http://schemas.microsoft.com/office/drawing/2016/5/12/chartex" xmlns:cx7="http://schemas.microsoft.com/office/drawing/2016/5/13/chartex" xmlns:cx8="http://schemas.microsoft.com/office/drawing/2016/5/14/chartex" xmlns:mc="http://schemas.openxmlformats.org/markup-compatibility/2006" xmlns:aink="http://schemas.microsoft.com/office/drawing/2016/ink" xmlns:am3d="http://schemas.microsoft.com/office/drawing/2017/model3d" xmlns:o="urn:schemas-microsoft-com:office:office" xmlns:r="http://schemas.openxmlformats.org/officeDocument/2006/relationships" xmlns:m="http://schemas.openxmlformats.org/officeDocument/2006/math" xmlns:v="urn:schemas-microsoft-com:vml" xmlns:wp14="http://schemas.microsoft.com/office/word/2010/wordprocessingDrawing" xmlns:wp="http://schemas.openxmlformats.org/drawingml/2006/wordprocessingDrawing" xmlns:w10="urn:schemas-microsoft-com:office:word" xmlns:w="http://schemas.openxmlformats.org/wordprocessingml/2006/main" xmlns:w14="http://schemas.microsoft.com/office/word/2010/wordml" xmlns:w15="http://schemas.microsoft.com/office/word/2012/wordml" xmlns:w16cid="http://schemas.microsoft.com/office/word/2016/wordml/cid" xmlns:w16se="http://schemas.microsoft.com/office/word/2015/wordml/symex" xmlns:wpg="http://schemas.microsoft.com/office/word/2010/wordprocessingGroup" xmlns:wpi="http://schemas.microsoft.com/office/word/2010/wordprocessingInk" xmlns:wne="http://schemas.microsoft.com/office/word/2006/wordml" xmlns:wps="http://schemas.microsoft.com/office/word/2010/wordprocessingShape" mc:Ignorable="w14 w15 w16se w16cid wp14">
   <w:body>
     <w:p>
       <w:pPr>
@@ -28,19 +28,7 @@
           <w:rPr>
             <w:rStyle w:val="Hipervnculo"/>
           </w:rPr>
-          <w:t>http://es.bonitaso</w:t>
-        </w:r>
-        <w:r>
-          <w:rPr>
-            <w:rStyle w:val="Hipervnculo"/>
-          </w:rPr>
-          <w:t>f</w:t>
-        </w:r>
-        <w:r>
-          <w:rPr>
-            <w:rStyle w:val="Hipervnculo"/>
-          </w:rPr>
-          <w:t>t.com/productos-servicios#how-we-do-it_editions</w:t>
+          <w:t>http://es.bonitasoft.com/productos-servicios#how-we-do-it_editions</w:t>
         </w:r>
       </w:hyperlink>
     </w:p>
@@ -88,6 +76,116 @@
         </w:numPr>
       </w:pPr>
       <w:r>
+        <w:t>Paginas angular IU</w:t>
+      </w:r>
+    </w:p>
+    <w:p>
+      <w:hyperlink r:id="rId9" w:history="1">
+        <w:r>
+          <w:rPr>
+            <w:rStyle w:val="Hipervnculo"/>
+          </w:rPr>
+          <w:t>https://documentation.bonitasoft.com/6.x-7.2/getting-started-tutorial-2</w:t>
+        </w:r>
+      </w:hyperlink>
+    </w:p>
+    <w:p>
+      <w:pPr>
+        <w:pStyle w:val="Ttulo2"/>
+        <w:numPr>
+          <w:ilvl w:val="0"/>
+          <w:numId w:val="9"/>
+        </w:numPr>
+      </w:pPr>
+      <w:bookmarkStart w:id="0" w:name="_GoBack"/>
+      <w:bookmarkEnd w:id="0"/>
+      <w:r>
+        <w:t>Pruebas unitarias:</w:t>
+      </w:r>
+    </w:p>
+    <w:p>
+      <w:r>
+        <w:t>https://documentation.bonitasoft.com/6.x-7.2/manage-process</w:t>
+      </w:r>
+    </w:p>
+    <w:p>
+      <w:pPr>
+        <w:pStyle w:val="Ttulo2"/>
+        <w:numPr>
+          <w:ilvl w:val="0"/>
+          <w:numId w:val="9"/>
+        </w:numPr>
+      </w:pPr>
+      <w:r>
+        <w:t>Integración Continua con Jenkins y Bonitasoft BPM. Taller práctico.</w:t>
+      </w:r>
+    </w:p>
+    <w:p>
+      <w:r>
+        <w:t>https://www.youtube.com/watch?v=JcFn6jGbTd4</w:t>
+      </w:r>
+    </w:p>
+    <w:p>
+      <w:pPr>
+        <w:pStyle w:val="Ttulo2"/>
+        <w:numPr>
+          <w:ilvl w:val="0"/>
+          <w:numId w:val="9"/>
+        </w:numPr>
+      </w:pPr>
+      <w:r>
+        <w:t>Integración continua</w:t>
+      </w:r>
+    </w:p>
+    <w:p>
+      <w:hyperlink r:id="rId10" w:history="1">
+        <w:r>
+          <w:rPr>
+            <w:rStyle w:val="Hipervnculo"/>
+          </w:rPr>
+          <w:t>https://documentation.bonitasoft.com/6.x-7.2/automating-builds-2</w:t>
+        </w:r>
+      </w:hyperlink>
+    </w:p>
+    <w:p>
+      <w:hyperlink r:id="rId11" w:history="1">
+        <w:r>
+          <w:rPr>
+            <w:rStyle w:val="Hipervnculo"/>
+          </w:rPr>
+          <w:t>https://documentation.bonitasoft.com/6.x-7.2/set-continuous-integration-0</w:t>
+        </w:r>
+      </w:hyperlink>
+    </w:p>
+    <w:p>
+      <w:hyperlink r:id="rId12" w:history="1">
+        <w:r>
+          <w:rPr>
+            <w:rStyle w:val="Hipervnculo"/>
+          </w:rPr>
+          <w:t>https://documentation.bonitasoft.com/bonita/7.10/automating-builds</w:t>
+        </w:r>
+      </w:hyperlink>
+    </w:p>
+    <w:p>
+      <w:hyperlink r:id="rId13" w:history="1">
+        <w:r>
+          <w:rPr>
+            <w:rStyle w:val="Hipervnculo"/>
+          </w:rPr>
+          <w:t>https://documentation.bonitasoft.com/bonita/7.10/set-up-continuous-integration</w:t>
+        </w:r>
+      </w:hyperlink>
+    </w:p>
+    <w:p>
+      <w:pPr>
+        <w:pStyle w:val="Ttulo2"/>
+        <w:numPr>
+          <w:ilvl w:val="0"/>
+          <w:numId w:val="9"/>
+        </w:numPr>
+      </w:pPr>
+      <w:r>
         <w:t>Documentación</w:t>
       </w:r>
       <w:r>
@@ -98,7 +196,7 @@
       <w:pPr>
         <w:spacing w:after="0"/>
       </w:pPr>
-      <w:hyperlink r:id="rId9" w:history="1">
+      <w:hyperlink r:id="rId14" w:history="1">
         <w:r>
           <w:rPr>
             <w:rStyle w:val="Hipervnculo"/>
@@ -114,7 +212,7 @@
           <w:rStyle w:val="Hipervnculo"/>
         </w:rPr>
       </w:pPr>
-      <w:hyperlink r:id="rId10" w:history="1">
+      <w:hyperlink r:id="rId15" w:history="1">
         <w:r>
           <w:rPr>
             <w:rStyle w:val="Hipervnculo"/>
@@ -144,7 +242,7 @@
       </w:r>
     </w:p>
     <w:p>
-      <w:hyperlink r:id="rId11" w:history="1">
+      <w:hyperlink r:id="rId16" w:history="1">
         <w:r>
           <w:rPr>
             <w:rStyle w:val="Hipervnculo"/>
@@ -161,8 +259,6 @@
           <w:numId w:val="9"/>
         </w:numPr>
       </w:pPr>
-      <w:bookmarkStart w:id="0" w:name="_GoBack"/>
-      <w:bookmarkEnd w:id="0"/>
       <w:r>
         <w:t>JAVADOC</w:t>
       </w:r>
@@ -171,7 +267,7 @@
       <w:pPr>
         <w:spacing w:after="0"/>
       </w:pPr>
-      <w:hyperlink r:id="rId12" w:history="1">
+      <w:hyperlink r:id="rId17" w:history="1">
         <w:r>
           <w:rPr>
             <w:rStyle w:val="Hipervnculo"/>
@@ -184,7 +280,7 @@
       <w:pPr>
         <w:spacing w:after="0"/>
       </w:pPr>
-      <w:hyperlink r:id="rId13" w:history="1">
+      <w:hyperlink r:id="rId18" w:history="1">
         <w:r>
           <w:rPr>
             <w:rStyle w:val="Hipervnculo"/>
@@ -217,7 +313,7 @@
           <w:lang w:val="en-US"/>
         </w:rPr>
       </w:pPr>
-      <w:hyperlink r:id="rId14" w:history="1">
+      <w:hyperlink r:id="rId19" w:history="1">
         <w:r>
           <w:rPr>
             <w:rStyle w:val="Hipervnculo"/>
@@ -251,7 +347,7 @@
       <w:pPr>
         <w:spacing w:after="0"/>
       </w:pPr>
-      <w:hyperlink r:id="rId15" w:history="1">
+      <w:hyperlink r:id="rId20" w:history="1">
         <w:r>
           <w:rPr>
             <w:rStyle w:val="Hipervnculo"/>
@@ -284,7 +380,7 @@
       <w:pPr>
         <w:spacing w:after="0"/>
       </w:pPr>
-      <w:hyperlink r:id="rId16" w:history="1">
+      <w:hyperlink r:id="rId21" w:history="1">
         <w:r>
           <w:rPr>
             <w:rStyle w:val="Hipervnculo"/>
@@ -314,7 +410,7 @@
       <w:pPr>
         <w:spacing w:after="0"/>
       </w:pPr>
-      <w:hyperlink r:id="rId17" w:history="1">
+      <w:hyperlink r:id="rId22" w:history="1">
         <w:r>
           <w:rPr>
             <w:rStyle w:val="Hipervnculo"/>
@@ -344,7 +440,7 @@
       <w:pPr>
         <w:spacing w:after="0"/>
       </w:pPr>
-      <w:hyperlink r:id="rId18" w:anchor="block-library" w:history="1">
+      <w:hyperlink r:id="rId23" w:anchor="block-library" w:history="1">
         <w:r>
           <w:rPr>
             <w:rStyle w:val="Hipervnculo"/>
@@ -357,7 +453,7 @@
       <w:pPr>
         <w:spacing w:after="0"/>
       </w:pPr>
-      <w:hyperlink r:id="rId19" w:history="1">
+      <w:hyperlink r:id="rId24" w:history="1">
         <w:r>
           <w:rPr>
             <w:rStyle w:val="Hipervnculo"/>
@@ -379,17 +475,15 @@
           <w:numId w:val="9"/>
         </w:numPr>
       </w:pPr>
-      <w:proofErr w:type="gramStart"/>
       <w:r>
         <w:t>videos</w:t>
       </w:r>
-      <w:proofErr w:type="gramEnd"/>
     </w:p>
     <w:p>
       <w:pPr>
         <w:spacing w:after="0"/>
       </w:pPr>
-      <w:hyperlink r:id="rId20" w:history="1">
+      <w:hyperlink r:id="rId25" w:history="1">
         <w:r>
           <w:rPr>
             <w:rStyle w:val="Hipervnculo"/>
@@ -402,7 +496,7 @@
       <w:pPr>
         <w:spacing w:after="0"/>
       </w:pPr>
-      <w:hyperlink r:id="rId21" w:history="1">
+      <w:hyperlink r:id="rId26" w:history="1">
         <w:r>
           <w:rPr>
             <w:rStyle w:val="Hipervnculo"/>
@@ -415,7 +509,7 @@
       <w:pPr>
         <w:spacing w:after="0"/>
       </w:pPr>
-      <w:hyperlink r:id="rId22" w:history="1">
+      <w:hyperlink r:id="rId27" w:history="1">
         <w:r>
           <w:rPr>
             <w:rStyle w:val="Hipervnculo"/>
@@ -437,28 +531,18 @@
           <w:numId w:val="9"/>
         </w:numPr>
       </w:pPr>
-      <w:proofErr w:type="spellStart"/>
       <w:r>
         <w:t>B</w:t>
       </w:r>
       <w:r>
-        <w:t>undle</w:t>
+        <w:t>undle bonita o portal bonita</w:t>
       </w:r>
-      <w:proofErr w:type="spellEnd"/>
-      <w:r>
-        <w:t xml:space="preserve"> bonita o portal </w:t>
-      </w:r>
-      <w:proofErr w:type="gramStart"/>
-      <w:r>
-        <w:t>bonita</w:t>
-      </w:r>
-      <w:proofErr w:type="gramEnd"/>
     </w:p>
     <w:p>
       <w:pPr>
         <w:spacing w:after="0"/>
       </w:pPr>
-      <w:hyperlink r:id="rId23" w:history="1">
+      <w:hyperlink r:id="rId28" w:history="1">
         <w:r>
           <w:rPr>
             <w:rStyle w:val="Hipervnculo"/>
@@ -471,7 +555,7 @@
       <w:pPr>
         <w:spacing w:after="0"/>
       </w:pPr>
-      <w:hyperlink r:id="rId24" w:history="1">
+      <w:hyperlink r:id="rId29" w:history="1">
         <w:r>
           <w:rPr>
             <w:rStyle w:val="Hipervnculo"/>
@@ -484,7 +568,7 @@
       <w:pPr>
         <w:spacing w:after="0"/>
       </w:pPr>
-      <w:hyperlink r:id="rId25" w:history="1">
+      <w:hyperlink r:id="rId30" w:history="1">
         <w:r>
           <w:rPr>
             <w:rStyle w:val="Hipervnculo"/>
@@ -494,7 +578,7 @@
       </w:hyperlink>
     </w:p>
     <w:sectPr>
-      <w:headerReference w:type="default" r:id="rId26"/>
+      <w:headerReference w:type="default" r:id="rId31"/>
       <w:pgSz w:w="11906" w:h="16838"/>
       <w:pgMar w:top="1417" w:right="1701" w:bottom="1417" w:left="1701" w:header="708" w:footer="708" w:gutter="0"/>
       <w:cols w:space="708"/>
@@ -505,7 +589,7 @@
 </file>
 
 <file path=word/endnotes.xml><?xml version="1.0" encoding="utf-8"?>
-<w:endnotes xmlns:wpc="http://schemas.microsoft.com/office/word/2010/wordprocessingCanvas" xmlns:mc="http://schemas.openxmlformats.org/markup-compatibility/2006" xmlns:o="urn:schemas-microsoft-com:office:office" xmlns:r="http://schemas.openxmlformats.org/officeDocument/2006/relationships" xmlns:m="http://schemas.openxmlformats.org/officeDocument/2006/math" xmlns:v="urn:schemas-microsoft-com:vml" xmlns:wp14="http://schemas.microsoft.com/office/word/2010/wordprocessingDrawing" xmlns:wp="http://schemas.openxmlformats.org/drawingml/2006/wordprocessingDrawing" xmlns:w10="urn:schemas-microsoft-com:office:word" xmlns:w="http://schemas.openxmlformats.org/wordprocessingml/2006/main" xmlns:w14="http://schemas.microsoft.com/office/word/2010/wordml" xmlns:w15="http://schemas.microsoft.com/office/word/2012/wordml" xmlns:wpg="http://schemas.microsoft.com/office/word/2010/wordprocessingGroup" xmlns:wpi="http://schemas.microsoft.com/office/word/2010/wordprocessingInk" xmlns:wne="http://schemas.microsoft.com/office/word/2006/wordml" xmlns:wps="http://schemas.microsoft.com/office/word/2010/wordprocessingShape" mc:Ignorable="w14 w15 wp14">
+<w:endnotes xmlns:wpc="http://schemas.microsoft.com/office/word/2010/wordprocessingCanvas" xmlns:cx="http://schemas.microsoft.com/office/drawing/2014/chartex" xmlns:cx1="http://schemas.microsoft.com/office/drawing/2015/9/8/chartex" xmlns:cx2="http://schemas.microsoft.com/office/drawing/2015/10/21/chartex" xmlns:cx3="http://schemas.microsoft.com/office/drawing/2016/5/9/chartex" xmlns:cx4="http://schemas.microsoft.com/office/drawing/2016/5/10/chartex" xmlns:cx5="http://schemas.microsoft.com/office/drawing/2016/5/11/chartex" xmlns:cx6="http://schemas.microsoft.com/office/drawing/2016/5/12/chartex" xmlns:cx7="http://schemas.microsoft.com/office/drawing/2016/5/13/chartex" xmlns:cx8="http://schemas.microsoft.com/office/drawing/2016/5/14/chartex" xmlns:mc="http://schemas.openxmlformats.org/markup-compatibility/2006" xmlns:aink="http://schemas.microsoft.com/office/drawing/2016/ink" xmlns:am3d="http://schemas.microsoft.com/office/drawing/2017/model3d" xmlns:o="urn:schemas-microsoft-com:office:office" xmlns:r="http://schemas.openxmlformats.org/officeDocument/2006/relationships" xmlns:m="http://schemas.openxmlformats.org/officeDocument/2006/math" xmlns:v="urn:schemas-microsoft-com:vml" xmlns:wp14="http://schemas.microsoft.com/office/word/2010/wordprocessingDrawing" xmlns:wp="http://schemas.openxmlformats.org/drawingml/2006/wordprocessingDrawing" xmlns:w10="urn:schemas-microsoft-com:office:word" xmlns:w="http://schemas.openxmlformats.org/wordprocessingml/2006/main" xmlns:w14="http://schemas.microsoft.com/office/word/2010/wordml" xmlns:w15="http://schemas.microsoft.com/office/word/2012/wordml" xmlns:w16cid="http://schemas.microsoft.com/office/word/2016/wordml/cid" xmlns:w16se="http://schemas.microsoft.com/office/word/2015/wordml/symex" xmlns:wpg="http://schemas.microsoft.com/office/word/2010/wordprocessingGroup" xmlns:wpi="http://schemas.microsoft.com/office/word/2010/wordprocessingInk" xmlns:wne="http://schemas.microsoft.com/office/word/2006/wordml" xmlns:wps="http://schemas.microsoft.com/office/word/2010/wordprocessingShape" mc:Ignorable="w14 w15 w16se w16cid wp14">
   <w:endnote w:type="separator" w:id="-1">
     <w:p>
       <w:pPr>
@@ -530,7 +614,7 @@
 </file>
 
 <file path=word/footnotes.xml><?xml version="1.0" encoding="utf-8"?>
-<w:footnotes xmlns:wpc="http://schemas.microsoft.com/office/word/2010/wordprocessingCanvas" xmlns:mc="http://schemas.openxmlformats.org/markup-compatibility/2006" xmlns:o="urn:schemas-microsoft-com:office:office" xmlns:r="http://schemas.openxmlformats.org/officeDocument/2006/relationships" xmlns:m="http://schemas.openxmlformats.org/officeDocument/2006/math" xmlns:v="urn:schemas-microsoft-com:vml" xmlns:wp14="http://schemas.microsoft.com/office/word/2010/wordprocessingDrawing" xmlns:wp="http://schemas.openxmlformats.org/drawingml/2006/wordprocessingDrawing" xmlns:w10="urn:schemas-microsoft-com:office:word" xmlns:w="http://schemas.openxmlformats.org/wordprocessingml/2006/main" xmlns:w14="http://schemas.microsoft.com/office/word/2010/wordml" xmlns:w15="http://schemas.microsoft.com/office/word/2012/wordml" xmlns:wpg="http://schemas.microsoft.com/office/word/2010/wordprocessingGroup" xmlns:wpi="http://schemas.microsoft.com/office/word/2010/wordprocessingInk" xmlns:wne="http://schemas.microsoft.com/office/word/2006/wordml" xmlns:wps="http://schemas.microsoft.com/office/word/2010/wordprocessingShape" mc:Ignorable="w14 w15 wp14">
+<w:footnotes xmlns:wpc="http://schemas.microsoft.com/office/word/2010/wordprocessingCanvas" xmlns:cx="http://schemas.microsoft.com/office/drawing/2014/chartex" xmlns:cx1="http://schemas.microsoft.com/office/drawing/2015/9/8/chartex" xmlns:cx2="http://schemas.microsoft.com/office/drawing/2015/10/21/chartex" xmlns:cx3="http://schemas.microsoft.com/office/drawing/2016/5/9/chartex" xmlns:cx4="http://schemas.microsoft.com/office/drawing/2016/5/10/chartex" xmlns:cx5="http://schemas.microsoft.com/office/drawing/2016/5/11/chartex" xmlns:cx6="http://schemas.microsoft.com/office/drawing/2016/5/12/chartex" xmlns:cx7="http://schemas.microsoft.com/office/drawing/2016/5/13/chartex" xmlns:cx8="http://schemas.microsoft.com/office/drawing/2016/5/14/chartex" xmlns:mc="http://schemas.openxmlformats.org/markup-compatibility/2006" xmlns:aink="http://schemas.microsoft.com/office/drawing/2016/ink" xmlns:am3d="http://schemas.microsoft.com/office/drawing/2017/model3d" xmlns:o="urn:schemas-microsoft-com:office:office" xmlns:r="http://schemas.openxmlformats.org/officeDocument/2006/relationships" xmlns:m="http://schemas.openxmlformats.org/officeDocument/2006/math" xmlns:v="urn:schemas-microsoft-com:vml" xmlns:wp14="http://schemas.microsoft.com/office/word/2010/wordprocessingDrawing" xmlns:wp="http://schemas.openxmlformats.org/drawingml/2006/wordprocessingDrawing" xmlns:w10="urn:schemas-microsoft-com:office:word" xmlns:w="http://schemas.openxmlformats.org/wordprocessingml/2006/main" xmlns:w14="http://schemas.microsoft.com/office/word/2010/wordml" xmlns:w15="http://schemas.microsoft.com/office/word/2012/wordml" xmlns:w16cid="http://schemas.microsoft.com/office/word/2016/wordml/cid" xmlns:w16se="http://schemas.microsoft.com/office/word/2015/wordml/symex" xmlns:wpg="http://schemas.microsoft.com/office/word/2010/wordprocessingGroup" xmlns:wpi="http://schemas.microsoft.com/office/word/2010/wordprocessingInk" xmlns:wne="http://schemas.microsoft.com/office/word/2006/wordml" xmlns:wps="http://schemas.microsoft.com/office/word/2010/wordprocessingShape" mc:Ignorable="w14 w15 w16se w16cid wp14">
   <w:footnote w:type="separator" w:id="-1">
     <w:p>
       <w:pPr>
@@ -555,7 +639,7 @@
 </file>
 
 <file path=word/header1.xml><?xml version="1.0" encoding="utf-8"?>
-<w:hdr xmlns:wpc="http://schemas.microsoft.com/office/word/2010/wordprocessingCanvas" xmlns:mc="http://schemas.openxmlformats.org/markup-compatibility/2006" xmlns:o="urn:schemas-microsoft-com:office:office" xmlns:r="http://schemas.openxmlformats.org/officeDocument/2006/relationships" xmlns:m="http://schemas.openxmlformats.org/officeDocument/2006/math" xmlns:v="urn:schemas-microsoft-com:vml" xmlns:wp14="http://schemas.microsoft.com/office/word/2010/wordprocessingDrawing" xmlns:wp="http://schemas.openxmlformats.org/drawingml/2006/wordprocessingDrawing" xmlns:w10="urn:schemas-microsoft-com:office:word" xmlns:w="http://schemas.openxmlformats.org/wordprocessingml/2006/main" xmlns:w14="http://schemas.microsoft.com/office/word/2010/wordml" xmlns:w15="http://schemas.microsoft.com/office/word/2012/wordml" xmlns:wpg="http://schemas.microsoft.com/office/word/2010/wordprocessingGroup" xmlns:wpi="http://schemas.microsoft.com/office/word/2010/wordprocessingInk" xmlns:wne="http://schemas.microsoft.com/office/word/2006/wordml" xmlns:wps="http://schemas.microsoft.com/office/word/2010/wordprocessingShape" mc:Ignorable="w14 w15 wp14">
+<w:hdr xmlns:wpc="http://schemas.microsoft.com/office/word/2010/wordprocessingCanvas" xmlns:cx="http://schemas.microsoft.com/office/drawing/2014/chartex" xmlns:cx1="http://schemas.microsoft.com/office/drawing/2015/9/8/chartex" xmlns:cx2="http://schemas.microsoft.com/office/drawing/2015/10/21/chartex" xmlns:cx3="http://schemas.microsoft.com/office/drawing/2016/5/9/chartex" xmlns:cx4="http://schemas.microsoft.com/office/drawing/2016/5/10/chartex" xmlns:cx5="http://schemas.microsoft.com/office/drawing/2016/5/11/chartex" xmlns:cx6="http://schemas.microsoft.com/office/drawing/2016/5/12/chartex" xmlns:cx7="http://schemas.microsoft.com/office/drawing/2016/5/13/chartex" xmlns:cx8="http://schemas.microsoft.com/office/drawing/2016/5/14/chartex" xmlns:mc="http://schemas.openxmlformats.org/markup-compatibility/2006" xmlns:aink="http://schemas.microsoft.com/office/drawing/2016/ink" xmlns:am3d="http://schemas.microsoft.com/office/drawing/2017/model3d" xmlns:o="urn:schemas-microsoft-com:office:office" xmlns:r="http://schemas.openxmlformats.org/officeDocument/2006/relationships" xmlns:m="http://schemas.openxmlformats.org/officeDocument/2006/math" xmlns:v="urn:schemas-microsoft-com:vml" xmlns:wp14="http://schemas.microsoft.com/office/word/2010/wordprocessingDrawing" xmlns:wp="http://schemas.openxmlformats.org/drawingml/2006/wordprocessingDrawing" xmlns:w10="urn:schemas-microsoft-com:office:word" xmlns:w="http://schemas.openxmlformats.org/wordprocessingml/2006/main" xmlns:w14="http://schemas.microsoft.com/office/word/2010/wordml" xmlns:w15="http://schemas.microsoft.com/office/word/2012/wordml" xmlns:w16cid="http://schemas.microsoft.com/office/word/2016/wordml/cid" xmlns:w16se="http://schemas.microsoft.com/office/word/2015/wordml/symex" xmlns:wpg="http://schemas.microsoft.com/office/word/2010/wordprocessingGroup" xmlns:wpi="http://schemas.microsoft.com/office/word/2010/wordprocessingInk" xmlns:wne="http://schemas.microsoft.com/office/word/2006/wordml" xmlns:wps="http://schemas.microsoft.com/office/word/2010/wordprocessingShape" mc:Ignorable="w14 w15 w16se w16cid wp14">
   <w:p>
     <w:pPr>
       <w:pStyle w:val="Encabezado"/>
@@ -624,8 +708,8 @@
 </file>
 
 <file path=word/numbering.xml><?xml version="1.0" encoding="utf-8"?>
-<w:numbering xmlns:wpc="http://schemas.microsoft.com/office/word/2010/wordprocessingCanvas" xmlns:mc="http://schemas.openxmlformats.org/markup-compatibility/2006" xmlns:o="urn:schemas-microsoft-com:office:office" xmlns:r="http://schemas.openxmlformats.org/officeDocument/2006/relationships" xmlns:m="http://schemas.openxmlformats.org/officeDocument/2006/math" xmlns:v="urn:schemas-microsoft-com:vml" xmlns:wp14="http://schemas.microsoft.com/office/word/2010/wordprocessingDrawing" xmlns:wp="http://schemas.openxmlformats.org/drawingml/2006/wordprocessingDrawing" xmlns:w10="urn:schemas-microsoft-com:office:word" xmlns:w="http://schemas.openxmlformats.org/wordprocessingml/2006/main" xmlns:w14="http://schemas.microsoft.com/office/word/2010/wordml" xmlns:w15="http://schemas.microsoft.com/office/word/2012/wordml" xmlns:wpg="http://schemas.microsoft.com/office/word/2010/wordprocessingGroup" xmlns:wpi="http://schemas.microsoft.com/office/word/2010/wordprocessingInk" xmlns:wne="http://schemas.microsoft.com/office/word/2006/wordml" xmlns:wps="http://schemas.microsoft.com/office/word/2010/wordprocessingShape" mc:Ignorable="w14 w15 wp14">
-  <w:abstractNum w:abstractNumId="0">
+<w:numbering xmlns:wpc="http://schemas.microsoft.com/office/word/2010/wordprocessingCanvas" xmlns:cx="http://schemas.microsoft.com/office/drawing/2014/chartex" xmlns:cx1="http://schemas.microsoft.com/office/drawing/2015/9/8/chartex" xmlns:cx2="http://schemas.microsoft.com/office/drawing/2015/10/21/chartex" xmlns:cx3="http://schemas.microsoft.com/office/drawing/2016/5/9/chartex" xmlns:cx4="http://schemas.microsoft.com/office/drawing/2016/5/10/chartex" xmlns:cx5="http://schemas.microsoft.com/office/drawing/2016/5/11/chartex" xmlns:cx6="http://schemas.microsoft.com/office/drawing/2016/5/12/chartex" xmlns:cx7="http://schemas.microsoft.com/office/drawing/2016/5/13/chartex" xmlns:cx8="http://schemas.microsoft.com/office/drawing/2016/5/14/chartex" xmlns:mc="http://schemas.openxmlformats.org/markup-compatibility/2006" xmlns:aink="http://schemas.microsoft.com/office/drawing/2016/ink" xmlns:am3d="http://schemas.microsoft.com/office/drawing/2017/model3d" xmlns:o="urn:schemas-microsoft-com:office:office" xmlns:r="http://schemas.openxmlformats.org/officeDocument/2006/relationships" xmlns:m="http://schemas.openxmlformats.org/officeDocument/2006/math" xmlns:v="urn:schemas-microsoft-com:vml" xmlns:wp14="http://schemas.microsoft.com/office/word/2010/wordprocessingDrawing" xmlns:wp="http://schemas.openxmlformats.org/drawingml/2006/wordprocessingDrawing" xmlns:w10="urn:schemas-microsoft-com:office:word" xmlns:w="http://schemas.openxmlformats.org/wordprocessingml/2006/main" xmlns:w14="http://schemas.microsoft.com/office/word/2010/wordml" xmlns:w15="http://schemas.microsoft.com/office/word/2012/wordml" xmlns:w16cid="http://schemas.microsoft.com/office/word/2016/wordml/cid" xmlns:w16se="http://schemas.microsoft.com/office/word/2015/wordml/symex" xmlns:wpg="http://schemas.microsoft.com/office/word/2010/wordprocessingGroup" xmlns:wpi="http://schemas.microsoft.com/office/word/2010/wordprocessingInk" xmlns:wne="http://schemas.microsoft.com/office/word/2006/wordml" xmlns:wps="http://schemas.microsoft.com/office/word/2010/wordprocessingShape" mc:Ignorable="w14 w15 w16se w16cid wp14">
+  <w:abstractNum w:abstractNumId="0" w15:restartNumberingAfterBreak="0">
     <w:nsid w:val="0013029B"/>
     <w:multiLevelType w:val="hybridMultilevel"/>
     <w:tmpl w:val="D62CEC9A"/>
@@ -737,7 +821,7 @@
       </w:rPr>
     </w:lvl>
   </w:abstractNum>
-  <w:abstractNum w:abstractNumId="1">
+  <w:abstractNum w:abstractNumId="1" w15:restartNumberingAfterBreak="0">
     <w:nsid w:val="0C1C35BA"/>
     <w:multiLevelType w:val="hybridMultilevel"/>
     <w:tmpl w:val="F086F704"/>
@@ -849,7 +933,7 @@
       </w:rPr>
     </w:lvl>
   </w:abstractNum>
-  <w:abstractNum w:abstractNumId="2">
+  <w:abstractNum w:abstractNumId="2" w15:restartNumberingAfterBreak="0">
     <w:nsid w:val="0FA7350B"/>
     <w:multiLevelType w:val="hybridMultilevel"/>
     <w:tmpl w:val="FA78920A"/>
@@ -961,7 +1045,7 @@
       </w:rPr>
     </w:lvl>
   </w:abstractNum>
-  <w:abstractNum w:abstractNumId="3">
+  <w:abstractNum w:abstractNumId="3" w15:restartNumberingAfterBreak="0">
     <w:nsid w:val="1B4F58ED"/>
     <w:multiLevelType w:val="hybridMultilevel"/>
     <w:tmpl w:val="8BDCDA00"/>
@@ -1073,7 +1157,7 @@
       </w:rPr>
     </w:lvl>
   </w:abstractNum>
-  <w:abstractNum w:abstractNumId="4">
+  <w:abstractNum w:abstractNumId="4" w15:restartNumberingAfterBreak="0">
     <w:nsid w:val="4BBC324A"/>
     <w:multiLevelType w:val="hybridMultilevel"/>
     <w:tmpl w:val="84F2D302"/>
@@ -1185,7 +1269,7 @@
       </w:rPr>
     </w:lvl>
   </w:abstractNum>
-  <w:abstractNum w:abstractNumId="5">
+  <w:abstractNum w:abstractNumId="5" w15:restartNumberingAfterBreak="0">
     <w:nsid w:val="601E3BD9"/>
     <w:multiLevelType w:val="hybridMultilevel"/>
     <w:tmpl w:val="DFDA3B1A"/>
@@ -1297,7 +1381,7 @@
       </w:rPr>
     </w:lvl>
   </w:abstractNum>
-  <w:abstractNum w:abstractNumId="6">
+  <w:abstractNum w:abstractNumId="6" w15:restartNumberingAfterBreak="0">
     <w:nsid w:val="70A65620"/>
     <w:multiLevelType w:val="hybridMultilevel"/>
     <w:tmpl w:val="AF806E70"/>
@@ -1409,7 +1493,7 @@
       </w:rPr>
     </w:lvl>
   </w:abstractNum>
-  <w:abstractNum w:abstractNumId="7">
+  <w:abstractNum w:abstractNumId="7" w15:restartNumberingAfterBreak="0">
     <w:nsid w:val="7BA82067"/>
     <w:multiLevelType w:val="hybridMultilevel"/>
     <w:tmpl w:val="BF94474A"/>
@@ -1521,7 +1605,7 @@
       </w:rPr>
     </w:lvl>
   </w:abstractNum>
-  <w:abstractNum w:abstractNumId="8">
+  <w:abstractNum w:abstractNumId="8" w15:restartNumberingAfterBreak="0">
     <w:nsid w:val="7CB6298B"/>
     <w:multiLevelType w:val="hybridMultilevel"/>
     <w:tmpl w:val="455A1E6C"/>
@@ -1666,7 +1750,7 @@
 </file>
 
 <file path=word/styles.xml><?xml version="1.0" encoding="utf-8"?>
-<w:styles xmlns:mc="http://schemas.openxmlformats.org/markup-compatibility/2006" xmlns:r="http://schemas.openxmlformats.org/officeDocument/2006/relationships" xmlns:w="http://schemas.openxmlformats.org/wordprocessingml/2006/main" xmlns:w14="http://schemas.microsoft.com/office/word/2010/wordml" xmlns:w15="http://schemas.microsoft.com/office/word/2012/wordml" mc:Ignorable="w14 w15">
+<w:styles xmlns:mc="http://schemas.openxmlformats.org/markup-compatibility/2006" xmlns:r="http://schemas.openxmlformats.org/officeDocument/2006/relationships" xmlns:w="http://schemas.openxmlformats.org/wordprocessingml/2006/main" xmlns:w14="http://schemas.microsoft.com/office/word/2010/wordml" xmlns:w15="http://schemas.microsoft.com/office/word/2012/wordml" xmlns:w16cid="http://schemas.microsoft.com/office/word/2016/wordml/cid" xmlns:w16se="http://schemas.microsoft.com/office/word/2015/wordml/symex" mc:Ignorable="w14 w15 w16se w16cid">
   <w:docDefaults>
     <w:rPrDefault>
       <w:rPr>
@@ -1682,7 +1766,7 @@
       </w:pPr>
     </w:pPrDefault>
   </w:docDefaults>
-  <w:latentStyles w:defLockedState="0" w:defUIPriority="99" w:defSemiHidden="0" w:defUnhideWhenUsed="0" w:defQFormat="0" w:count="371">
+  <w:latentStyles w:defLockedState="0" w:defUIPriority="99" w:defSemiHidden="0" w:defUnhideWhenUsed="0" w:defQFormat="0" w:count="377">
     <w:lsdException w:name="Normal" w:uiPriority="0" w:qFormat="1"/>
     <w:lsdException w:name="heading 1" w:uiPriority="9" w:qFormat="1"/>
     <w:lsdException w:name="heading 2" w:semiHidden="1" w:uiPriority="9" w:unhideWhenUsed="1" w:qFormat="1"/>
@@ -1830,11 +1914,8 @@
     <w:lsdException w:name="Table 3D effects 3" w:semiHidden="1" w:unhideWhenUsed="1"/>
     <w:lsdException w:name="Table Contemporary" w:semiHidden="1" w:unhideWhenUsed="1"/>
     <w:lsdException w:name="Table Elegant" w:semiHidden="1" w:unhideWhenUsed="1"/>
-    <w:lsdException w:name="Table Professional" w:semiHidden="1" w:unhideWhenUsed="1"/>
     <w:lsdException w:name="Table Subtle 1" w:semiHidden="1" w:unhideWhenUsed="1"/>
     <w:lsdException w:name="Table Subtle 2" w:semiHidden="1" w:unhideWhenUsed="1"/>
-    <w:lsdException w:name="Table Web 1" w:semiHidden="1" w:unhideWhenUsed="1"/>
-    <w:lsdException w:name="Table Web 2" w:semiHidden="1" w:unhideWhenUsed="1"/>
     <w:lsdException w:name="Table Web 3" w:semiHidden="1" w:unhideWhenUsed="1"/>
     <w:lsdException w:name="Balloon Text" w:semiHidden="1" w:unhideWhenUsed="1"/>
     <w:lsdException w:name="Table Grid" w:uiPriority="39"/>
@@ -2054,6 +2135,12 @@
     <w:lsdException w:name="List Table 5 Dark Accent 6" w:uiPriority="50"/>
     <w:lsdException w:name="List Table 6 Colorful Accent 6" w:uiPriority="51"/>
     <w:lsdException w:name="List Table 7 Colorful Accent 6" w:uiPriority="52"/>
+    <w:lsdException w:name="Mention" w:semiHidden="1" w:unhideWhenUsed="1"/>
+    <w:lsdException w:name="Smart Hyperlink" w:semiHidden="1" w:unhideWhenUsed="1"/>
+    <w:lsdException w:name="Hashtag" w:semiHidden="1" w:unhideWhenUsed="1"/>
+    <w:lsdException w:name="Unresolved Mention" w:semiHidden="1" w:unhideWhenUsed="1"/>
+    <w:lsdException w:name="Smart Link" w:semiHidden="1" w:unhideWhenUsed="1"/>
+    <w:lsdException w:name="Smart Link Error" w:semiHidden="1" w:unhideWhenUsed="1"/>
   </w:latentStyles>
   <w:style w:type="paragraph" w:default="1" w:styleId="Normal">
     <w:name w:val="Normal"/>

</xml_diff>